<commit_message>
mis ajour doc , ajout maquette inscription et connexion
</commit_message>
<xml_diff>
--- a/src/main/resources/conception/doc/projetSoutenanceB3.docx
+++ b/src/main/resources/conception/doc/projetSoutenanceB3.docx
@@ -10944,18 +10944,621 @@
     </w:p>
     <w:p>
       <w:pPr>
+        <w:spacing w:before="0" w:after="0"/>
+        <w:jc w:val="left"/>
+      </w:pPr>
+      <w:r>
+        <w:br w:type="page"/>
+      </w:r>
+    </w:p>
+    <w:p>
+      <w:pPr>
         <w:tabs>
           <w:tab w:val="left" w:pos="947"/>
         </w:tabs>
       </w:pPr>
     </w:p>
+    <w:p>
+      <w:pPr>
+        <w:pStyle w:val="Titre1"/>
+      </w:pPr>
+      <w:r>
+        <w:t>MAQUETTAGE</w:t>
+      </w:r>
+    </w:p>
+    <w:p>
+      <w:pPr>
+        <w:rPr>
+          <w:b/>
+          <w:bCs/>
+        </w:rPr>
+      </w:pPr>
+      <w:r>
+        <w:t xml:space="preserve">Ci-dessous, </w:t>
+      </w:r>
+      <w:proofErr w:type="gramStart"/>
+      <w:r>
+        <w:t>les maquettes réalisé</w:t>
+      </w:r>
+      <w:proofErr w:type="gramEnd"/>
+      <w:r>
+        <w:t xml:space="preserve"> avec une application de création de maquette au nom de </w:t>
+      </w:r>
+      <w:proofErr w:type="spellStart"/>
+      <w:r>
+        <w:rPr>
+          <w:b/>
+          <w:bCs/>
+        </w:rPr>
+        <w:t>Balsamiq</w:t>
+      </w:r>
+      <w:proofErr w:type="spellEnd"/>
+      <w:r>
+        <w:rPr>
+          <w:b/>
+          <w:bCs/>
+        </w:rPr>
+        <w:t xml:space="preserve"> Wireframes</w:t>
+      </w:r>
+    </w:p>
+    <w:p>
+      <w:pPr>
+        <w:pStyle w:val="Titre2"/>
+      </w:pPr>
+      <w:r>
+        <w:rPr>
+          <w:noProof/>
+          <w14:ligatures w14:val="none"/>
+        </w:rPr>
+        <w:drawing>
+          <wp:anchor distT="0" distB="0" distL="114300" distR="114300" simplePos="0" relativeHeight="251695104" behindDoc="0" locked="0" layoutInCell="1" allowOverlap="1" wp14:anchorId="7D713BDA" wp14:editId="5620565B">
+            <wp:simplePos x="0" y="0"/>
+            <wp:positionH relativeFrom="column">
+              <wp:posOffset>-773007</wp:posOffset>
+            </wp:positionH>
+            <wp:positionV relativeFrom="paragraph">
+              <wp:posOffset>454660</wp:posOffset>
+            </wp:positionV>
+            <wp:extent cx="7128510" cy="3044190"/>
+            <wp:effectExtent l="0" t="0" r="0" b="3810"/>
+            <wp:wrapThrough wrapText="bothSides">
+              <wp:wrapPolygon edited="0">
+                <wp:start x="2732" y="0"/>
+                <wp:lineTo x="2694" y="14418"/>
+                <wp:lineTo x="1039" y="14418"/>
+                <wp:lineTo x="0" y="14959"/>
+                <wp:lineTo x="0" y="21537"/>
+                <wp:lineTo x="308" y="21537"/>
+                <wp:lineTo x="2232" y="21537"/>
+                <wp:lineTo x="19164" y="21447"/>
+                <wp:lineTo x="19087" y="17302"/>
+                <wp:lineTo x="21550" y="17031"/>
+                <wp:lineTo x="21550" y="14418"/>
+                <wp:lineTo x="21011" y="14418"/>
+                <wp:lineTo x="21088" y="13967"/>
+                <wp:lineTo x="20857" y="13787"/>
+                <wp:lineTo x="19087" y="12976"/>
+                <wp:lineTo x="19087" y="0"/>
+                <wp:lineTo x="2732" y="0"/>
+              </wp:wrapPolygon>
+            </wp:wrapThrough>
+            <wp:docPr id="950191549" name="Image 1" descr="Une image contenant texte, capture d’écran, logiciel, conception&#10;&#10;Description générée automatiquement"/>
+            <wp:cNvGraphicFramePr>
+              <a:graphicFrameLocks xmlns:a="http://schemas.openxmlformats.org/drawingml/2006/main" noChangeAspect="1"/>
+            </wp:cNvGraphicFramePr>
+            <a:graphic xmlns:a="http://schemas.openxmlformats.org/drawingml/2006/main">
+              <a:graphicData uri="http://schemas.openxmlformats.org/drawingml/2006/picture">
+                <pic:pic xmlns:pic="http://schemas.openxmlformats.org/drawingml/2006/picture">
+                  <pic:nvPicPr>
+                    <pic:cNvPr id="950191549" name="Image 1" descr="Une image contenant texte, capture d’écran, logiciel, conception&#10;&#10;Description générée automatiquement"/>
+                    <pic:cNvPicPr/>
+                  </pic:nvPicPr>
+                  <pic:blipFill>
+                    <a:blip r:embed="rId19" cstate="print">
+                      <a:extLst>
+                        <a:ext uri="{28A0092B-C50C-407E-A947-70E740481C1C}">
+                          <a14:useLocalDpi xmlns:a14="http://schemas.microsoft.com/office/drawing/2010/main" val="0"/>
+                        </a:ext>
+                      </a:extLst>
+                    </a:blip>
+                    <a:stretch>
+                      <a:fillRect/>
+                    </a:stretch>
+                  </pic:blipFill>
+                  <pic:spPr>
+                    <a:xfrm>
+                      <a:off x="0" y="0"/>
+                      <a:ext cx="7128510" cy="3044190"/>
+                    </a:xfrm>
+                    <a:prstGeom prst="rect">
+                      <a:avLst/>
+                    </a:prstGeom>
+                  </pic:spPr>
+                </pic:pic>
+              </a:graphicData>
+            </a:graphic>
+            <wp14:sizeRelH relativeFrom="page">
+              <wp14:pctWidth>0</wp14:pctWidth>
+            </wp14:sizeRelH>
+            <wp14:sizeRelV relativeFrom="page">
+              <wp14:pctHeight>0</wp14:pctHeight>
+            </wp14:sizeRelV>
+          </wp:anchor>
+        </w:drawing>
+      </w:r>
+      <w:r>
+        <w:t xml:space="preserve">Page d’accueil </w:t>
+      </w:r>
+      <w:r>
+        <w:t>v</w:t>
+      </w:r>
+      <w:r>
+        <w:t xml:space="preserve">ersion </w:t>
+      </w:r>
+      <w:proofErr w:type="spellStart"/>
+      <w:r>
+        <w:t>DeskTop</w:t>
+      </w:r>
+      <w:proofErr w:type="spellEnd"/>
+      <w:r>
+        <w:t xml:space="preserve"> et Mobile</w:t>
+      </w:r>
+    </w:p>
+    <w:p>
+      <w:r>
+        <w:rPr>
+          <w:noProof/>
+          <w14:ligatures w14:val="none"/>
+        </w:rPr>
+        <w:drawing>
+          <wp:anchor distT="0" distB="0" distL="114300" distR="114300" simplePos="0" relativeHeight="251696128" behindDoc="0" locked="0" layoutInCell="1" allowOverlap="1" wp14:anchorId="0CD4F7DB" wp14:editId="4201B242">
+            <wp:simplePos x="0" y="0"/>
+            <wp:positionH relativeFrom="column">
+              <wp:posOffset>1715982</wp:posOffset>
+            </wp:positionH>
+            <wp:positionV relativeFrom="paragraph">
+              <wp:posOffset>3424767</wp:posOffset>
+            </wp:positionV>
+            <wp:extent cx="2209800" cy="2702560"/>
+            <wp:effectExtent l="0" t="0" r="0" b="2540"/>
+            <wp:wrapThrough wrapText="bothSides">
+              <wp:wrapPolygon edited="0">
+                <wp:start x="745" y="0"/>
+                <wp:lineTo x="0" y="609"/>
+                <wp:lineTo x="0" y="20707"/>
+                <wp:lineTo x="124" y="21113"/>
+                <wp:lineTo x="621" y="21519"/>
+                <wp:lineTo x="745" y="21519"/>
+                <wp:lineTo x="10055" y="21519"/>
+                <wp:lineTo x="21476" y="21417"/>
+                <wp:lineTo x="21476" y="305"/>
+                <wp:lineTo x="21352" y="0"/>
+                <wp:lineTo x="745" y="0"/>
+              </wp:wrapPolygon>
+            </wp:wrapThrough>
+            <wp:docPr id="534361808" name="Image 2" descr="Une image contenant texte, Téléphone mobile, capture d’écran, Appareil mobile&#10;&#10;Description générée automatiquement"/>
+            <wp:cNvGraphicFramePr>
+              <a:graphicFrameLocks xmlns:a="http://schemas.openxmlformats.org/drawingml/2006/main" noChangeAspect="1"/>
+            </wp:cNvGraphicFramePr>
+            <a:graphic xmlns:a="http://schemas.openxmlformats.org/drawingml/2006/main">
+              <a:graphicData uri="http://schemas.openxmlformats.org/drawingml/2006/picture">
+                <pic:pic xmlns:pic="http://schemas.openxmlformats.org/drawingml/2006/picture">
+                  <pic:nvPicPr>
+                    <pic:cNvPr id="534361808" name="Image 2" descr="Une image contenant texte, Téléphone mobile, capture d’écran, Appareil mobile&#10;&#10;Description générée automatiquement"/>
+                    <pic:cNvPicPr/>
+                  </pic:nvPicPr>
+                  <pic:blipFill>
+                    <a:blip r:embed="rId20" cstate="print">
+                      <a:extLst>
+                        <a:ext uri="{28A0092B-C50C-407E-A947-70E740481C1C}">
+                          <a14:useLocalDpi xmlns:a14="http://schemas.microsoft.com/office/drawing/2010/main" val="0"/>
+                        </a:ext>
+                      </a:extLst>
+                    </a:blip>
+                    <a:stretch>
+                      <a:fillRect/>
+                    </a:stretch>
+                  </pic:blipFill>
+                  <pic:spPr>
+                    <a:xfrm>
+                      <a:off x="0" y="0"/>
+                      <a:ext cx="2209800" cy="2702560"/>
+                    </a:xfrm>
+                    <a:prstGeom prst="rect">
+                      <a:avLst/>
+                    </a:prstGeom>
+                  </pic:spPr>
+                </pic:pic>
+              </a:graphicData>
+            </a:graphic>
+            <wp14:sizeRelH relativeFrom="page">
+              <wp14:pctWidth>0</wp14:pctWidth>
+            </wp14:sizeRelH>
+            <wp14:sizeRelV relativeFrom="page">
+              <wp14:pctHeight>0</wp14:pctHeight>
+            </wp14:sizeRelV>
+          </wp:anchor>
+        </w:drawing>
+      </w:r>
+    </w:p>
+    <w:p/>
+    <w:p/>
+    <w:p/>
+    <w:p/>
+    <w:p/>
+    <w:p/>
+    <w:p/>
+    <w:p/>
+    <w:p>
+      <w:pPr>
+        <w:spacing w:before="0" w:after="0"/>
+        <w:jc w:val="left"/>
+      </w:pPr>
+      <w:r>
+        <w:br w:type="page"/>
+      </w:r>
+    </w:p>
+    <w:p>
+      <w:pPr>
+        <w:pStyle w:val="Titre2"/>
+      </w:pPr>
+      <w:r>
+        <w:rPr>
+          <w:noProof/>
+          <w14:ligatures w14:val="none"/>
+        </w:rPr>
+        <w:lastRenderedPageBreak/>
+        <w:drawing>
+          <wp:anchor distT="0" distB="0" distL="114300" distR="114300" simplePos="0" relativeHeight="251697152" behindDoc="0" locked="0" layoutInCell="1" allowOverlap="1" wp14:anchorId="0F1F0864" wp14:editId="569149CC">
+            <wp:simplePos x="0" y="0"/>
+            <wp:positionH relativeFrom="column">
+              <wp:posOffset>-535094</wp:posOffset>
+            </wp:positionH>
+            <wp:positionV relativeFrom="paragraph">
+              <wp:posOffset>478790</wp:posOffset>
+            </wp:positionV>
+            <wp:extent cx="6315710" cy="3409950"/>
+            <wp:effectExtent l="0" t="0" r="0" b="6350"/>
+            <wp:wrapThrough wrapText="bothSides">
+              <wp:wrapPolygon edited="0">
+                <wp:start x="3127" y="0"/>
+                <wp:lineTo x="2954" y="14159"/>
+                <wp:lineTo x="782" y="14802"/>
+                <wp:lineTo x="0" y="15124"/>
+                <wp:lineTo x="0" y="17296"/>
+                <wp:lineTo x="3084" y="18020"/>
+                <wp:lineTo x="3127" y="21560"/>
+                <wp:lineTo x="21544" y="21560"/>
+                <wp:lineTo x="21544" y="0"/>
+                <wp:lineTo x="3127" y="0"/>
+              </wp:wrapPolygon>
+            </wp:wrapThrough>
+            <wp:docPr id="1909560931" name="Image 3" descr="Une image contenant texte, capture d’écran, logiciel, Page web&#10;&#10;Description générée automatiquement"/>
+            <wp:cNvGraphicFramePr>
+              <a:graphicFrameLocks xmlns:a="http://schemas.openxmlformats.org/drawingml/2006/main" noChangeAspect="1"/>
+            </wp:cNvGraphicFramePr>
+            <a:graphic xmlns:a="http://schemas.openxmlformats.org/drawingml/2006/main">
+              <a:graphicData uri="http://schemas.openxmlformats.org/drawingml/2006/picture">
+                <pic:pic xmlns:pic="http://schemas.openxmlformats.org/drawingml/2006/picture">
+                  <pic:nvPicPr>
+                    <pic:cNvPr id="1909560931" name="Image 3" descr="Une image contenant texte, capture d’écran, logiciel, Page web&#10;&#10;Description générée automatiquement"/>
+                    <pic:cNvPicPr/>
+                  </pic:nvPicPr>
+                  <pic:blipFill>
+                    <a:blip r:embed="rId21" cstate="print">
+                      <a:extLst>
+                        <a:ext uri="{28A0092B-C50C-407E-A947-70E740481C1C}">
+                          <a14:useLocalDpi xmlns:a14="http://schemas.microsoft.com/office/drawing/2010/main" val="0"/>
+                        </a:ext>
+                      </a:extLst>
+                    </a:blip>
+                    <a:stretch>
+                      <a:fillRect/>
+                    </a:stretch>
+                  </pic:blipFill>
+                  <pic:spPr>
+                    <a:xfrm>
+                      <a:off x="0" y="0"/>
+                      <a:ext cx="6315710" cy="3409950"/>
+                    </a:xfrm>
+                    <a:prstGeom prst="rect">
+                      <a:avLst/>
+                    </a:prstGeom>
+                  </pic:spPr>
+                </pic:pic>
+              </a:graphicData>
+            </a:graphic>
+            <wp14:sizeRelH relativeFrom="page">
+              <wp14:pctWidth>0</wp14:pctWidth>
+            </wp14:sizeRelH>
+            <wp14:sizeRelV relativeFrom="page">
+              <wp14:pctHeight>0</wp14:pctHeight>
+            </wp14:sizeRelV>
+          </wp:anchor>
+        </w:drawing>
+      </w:r>
+      <w:r>
+        <w:t>Page d’inscription version Destop et mobile</w:t>
+      </w:r>
+    </w:p>
+    <w:p>
+      <w:r>
+        <w:rPr>
+          <w:noProof/>
+          <w14:ligatures w14:val="none"/>
+        </w:rPr>
+        <w:drawing>
+          <wp:anchor distT="0" distB="0" distL="114300" distR="114300" simplePos="0" relativeHeight="251698176" behindDoc="0" locked="0" layoutInCell="1" allowOverlap="1" wp14:anchorId="7FC770BF" wp14:editId="01CDFDE1">
+            <wp:simplePos x="0" y="0"/>
+            <wp:positionH relativeFrom="column">
+              <wp:posOffset>236220</wp:posOffset>
+            </wp:positionH>
+            <wp:positionV relativeFrom="paragraph">
+              <wp:posOffset>3847888</wp:posOffset>
+            </wp:positionV>
+            <wp:extent cx="5756910" cy="3162935"/>
+            <wp:effectExtent l="0" t="0" r="0" b="0"/>
+            <wp:wrapThrough wrapText="bothSides">
+              <wp:wrapPolygon edited="0">
+                <wp:start x="381" y="0"/>
+                <wp:lineTo x="0" y="520"/>
+                <wp:lineTo x="0" y="20902"/>
+                <wp:lineTo x="334" y="21509"/>
+                <wp:lineTo x="381" y="21509"/>
+                <wp:lineTo x="17583" y="21509"/>
+                <wp:lineTo x="17631" y="21509"/>
+                <wp:lineTo x="17964" y="20815"/>
+                <wp:lineTo x="18012" y="9714"/>
+                <wp:lineTo x="21538" y="9193"/>
+                <wp:lineTo x="21538" y="7112"/>
+                <wp:lineTo x="18536" y="6938"/>
+                <wp:lineTo x="17964" y="5551"/>
+                <wp:lineTo x="18012" y="1041"/>
+                <wp:lineTo x="17726" y="173"/>
+                <wp:lineTo x="17488" y="0"/>
+                <wp:lineTo x="381" y="0"/>
+              </wp:wrapPolygon>
+            </wp:wrapThrough>
+            <wp:docPr id="2007274695" name="Image 4" descr="Une image contenant texte, capture d’écran, Téléphone mobile, télécommande&#10;&#10;Description générée automatiquement"/>
+            <wp:cNvGraphicFramePr>
+              <a:graphicFrameLocks xmlns:a="http://schemas.openxmlformats.org/drawingml/2006/main" noChangeAspect="1"/>
+            </wp:cNvGraphicFramePr>
+            <a:graphic xmlns:a="http://schemas.openxmlformats.org/drawingml/2006/main">
+              <a:graphicData uri="http://schemas.openxmlformats.org/drawingml/2006/picture">
+                <pic:pic xmlns:pic="http://schemas.openxmlformats.org/drawingml/2006/picture">
+                  <pic:nvPicPr>
+                    <pic:cNvPr id="2007274695" name="Image 4" descr="Une image contenant texte, capture d’écran, Téléphone mobile, télécommande&#10;&#10;Description générée automatiquement"/>
+                    <pic:cNvPicPr/>
+                  </pic:nvPicPr>
+                  <pic:blipFill>
+                    <a:blip r:embed="rId22" cstate="print">
+                      <a:extLst>
+                        <a:ext uri="{28A0092B-C50C-407E-A947-70E740481C1C}">
+                          <a14:useLocalDpi xmlns:a14="http://schemas.microsoft.com/office/drawing/2010/main" val="0"/>
+                        </a:ext>
+                      </a:extLst>
+                    </a:blip>
+                    <a:stretch>
+                      <a:fillRect/>
+                    </a:stretch>
+                  </pic:blipFill>
+                  <pic:spPr>
+                    <a:xfrm>
+                      <a:off x="0" y="0"/>
+                      <a:ext cx="5756910" cy="3162935"/>
+                    </a:xfrm>
+                    <a:prstGeom prst="rect">
+                      <a:avLst/>
+                    </a:prstGeom>
+                  </pic:spPr>
+                </pic:pic>
+              </a:graphicData>
+            </a:graphic>
+            <wp14:sizeRelH relativeFrom="page">
+              <wp14:pctWidth>0</wp14:pctWidth>
+            </wp14:sizeRelH>
+            <wp14:sizeRelV relativeFrom="page">
+              <wp14:pctHeight>0</wp14:pctHeight>
+            </wp14:sizeRelV>
+          </wp:anchor>
+        </w:drawing>
+      </w:r>
+      <w:r>
+        <w:br w:type="page"/>
+      </w:r>
+    </w:p>
+    <w:p>
+      <w:pPr>
+        <w:pStyle w:val="Titre2"/>
+      </w:pPr>
+      <w:r>
+        <w:rPr>
+          <w:noProof/>
+          <w14:ligatures w14:val="none"/>
+        </w:rPr>
+        <w:lastRenderedPageBreak/>
+        <w:drawing>
+          <wp:anchor distT="0" distB="0" distL="114300" distR="114300" simplePos="0" relativeHeight="251699200" behindDoc="0" locked="0" layoutInCell="1" allowOverlap="1" wp14:anchorId="20A88A05" wp14:editId="0AF2059D">
+            <wp:simplePos x="0" y="0"/>
+            <wp:positionH relativeFrom="column">
+              <wp:posOffset>-848995</wp:posOffset>
+            </wp:positionH>
+            <wp:positionV relativeFrom="paragraph">
+              <wp:posOffset>429260</wp:posOffset>
+            </wp:positionV>
+            <wp:extent cx="6603365" cy="3409950"/>
+            <wp:effectExtent l="0" t="0" r="635" b="6350"/>
+            <wp:wrapThrough wrapText="bothSides">
+              <wp:wrapPolygon edited="0">
+                <wp:start x="3116" y="0"/>
+                <wp:lineTo x="2991" y="14159"/>
+                <wp:lineTo x="789" y="14802"/>
+                <wp:lineTo x="0" y="15124"/>
+                <wp:lineTo x="0" y="17296"/>
+                <wp:lineTo x="3116" y="18020"/>
+                <wp:lineTo x="3116" y="21560"/>
+                <wp:lineTo x="21561" y="21560"/>
+                <wp:lineTo x="21561" y="0"/>
+                <wp:lineTo x="3116" y="0"/>
+              </wp:wrapPolygon>
+            </wp:wrapThrough>
+            <wp:docPr id="1159411504" name="Image 5" descr="Une image contenant texte, capture d’écran, logiciel, Page web&#10;&#10;Description générée automatiquement"/>
+            <wp:cNvGraphicFramePr>
+              <a:graphicFrameLocks xmlns:a="http://schemas.openxmlformats.org/drawingml/2006/main" noChangeAspect="1"/>
+            </wp:cNvGraphicFramePr>
+            <a:graphic xmlns:a="http://schemas.openxmlformats.org/drawingml/2006/main">
+              <a:graphicData uri="http://schemas.openxmlformats.org/drawingml/2006/picture">
+                <pic:pic xmlns:pic="http://schemas.openxmlformats.org/drawingml/2006/picture">
+                  <pic:nvPicPr>
+                    <pic:cNvPr id="1159411504" name="Image 5" descr="Une image contenant texte, capture d’écran, logiciel, Page web&#10;&#10;Description générée automatiquement"/>
+                    <pic:cNvPicPr/>
+                  </pic:nvPicPr>
+                  <pic:blipFill>
+                    <a:blip r:embed="rId21" cstate="print">
+                      <a:extLst>
+                        <a:ext uri="{28A0092B-C50C-407E-A947-70E740481C1C}">
+                          <a14:useLocalDpi xmlns:a14="http://schemas.microsoft.com/office/drawing/2010/main" val="0"/>
+                        </a:ext>
+                      </a:extLst>
+                    </a:blip>
+                    <a:stretch>
+                      <a:fillRect/>
+                    </a:stretch>
+                  </pic:blipFill>
+                  <pic:spPr>
+                    <a:xfrm>
+                      <a:off x="0" y="0"/>
+                      <a:ext cx="6603365" cy="3409950"/>
+                    </a:xfrm>
+                    <a:prstGeom prst="rect">
+                      <a:avLst/>
+                    </a:prstGeom>
+                  </pic:spPr>
+                </pic:pic>
+              </a:graphicData>
+            </a:graphic>
+            <wp14:sizeRelH relativeFrom="page">
+              <wp14:pctWidth>0</wp14:pctWidth>
+            </wp14:sizeRelH>
+            <wp14:sizeRelV relativeFrom="page">
+              <wp14:pctHeight>0</wp14:pctHeight>
+            </wp14:sizeRelV>
+          </wp:anchor>
+        </w:drawing>
+      </w:r>
+      <w:r>
+        <w:t>Page de connexion version Desktop et mobile</w:t>
+      </w:r>
+    </w:p>
+    <w:p/>
+    <w:p>
+      <w:r>
+        <w:rPr>
+          <w:noProof/>
+          <w14:ligatures w14:val="none"/>
+        </w:rPr>
+        <w:drawing>
+          <wp:anchor distT="0" distB="0" distL="114300" distR="114300" simplePos="0" relativeHeight="251700224" behindDoc="0" locked="0" layoutInCell="1" allowOverlap="1" wp14:anchorId="7F1D5C23" wp14:editId="3D4B4064">
+            <wp:simplePos x="0" y="0"/>
+            <wp:positionH relativeFrom="column">
+              <wp:posOffset>0</wp:posOffset>
+            </wp:positionH>
+            <wp:positionV relativeFrom="paragraph">
+              <wp:posOffset>0</wp:posOffset>
+            </wp:positionV>
+            <wp:extent cx="5756910" cy="3162935"/>
+            <wp:effectExtent l="0" t="0" r="0" b="0"/>
+            <wp:wrapThrough wrapText="bothSides">
+              <wp:wrapPolygon edited="0">
+                <wp:start x="381" y="0"/>
+                <wp:lineTo x="0" y="520"/>
+                <wp:lineTo x="0" y="20902"/>
+                <wp:lineTo x="334" y="21509"/>
+                <wp:lineTo x="381" y="21509"/>
+                <wp:lineTo x="17583" y="21509"/>
+                <wp:lineTo x="17631" y="21509"/>
+                <wp:lineTo x="17964" y="20815"/>
+                <wp:lineTo x="18012" y="9714"/>
+                <wp:lineTo x="21538" y="9193"/>
+                <wp:lineTo x="21538" y="7112"/>
+                <wp:lineTo x="18536" y="6938"/>
+                <wp:lineTo x="17964" y="5551"/>
+                <wp:lineTo x="18012" y="1041"/>
+                <wp:lineTo x="17726" y="173"/>
+                <wp:lineTo x="17488" y="0"/>
+                <wp:lineTo x="381" y="0"/>
+              </wp:wrapPolygon>
+            </wp:wrapThrough>
+            <wp:docPr id="189688441" name="Image 6" descr="Une image contenant texte, capture d’écran, Téléphone mobile, télécommande&#10;&#10;Description générée automatiquement"/>
+            <wp:cNvGraphicFramePr>
+              <a:graphicFrameLocks xmlns:a="http://schemas.openxmlformats.org/drawingml/2006/main" noChangeAspect="1"/>
+            </wp:cNvGraphicFramePr>
+            <a:graphic xmlns:a="http://schemas.openxmlformats.org/drawingml/2006/main">
+              <a:graphicData uri="http://schemas.openxmlformats.org/drawingml/2006/picture">
+                <pic:pic xmlns:pic="http://schemas.openxmlformats.org/drawingml/2006/picture">
+                  <pic:nvPicPr>
+                    <pic:cNvPr id="189688441" name="Image 6" descr="Une image contenant texte, capture d’écran, Téléphone mobile, télécommande&#10;&#10;Description générée automatiquement"/>
+                    <pic:cNvPicPr/>
+                  </pic:nvPicPr>
+                  <pic:blipFill>
+                    <a:blip r:embed="rId22" cstate="print">
+                      <a:extLst>
+                        <a:ext uri="{28A0092B-C50C-407E-A947-70E740481C1C}">
+                          <a14:useLocalDpi xmlns:a14="http://schemas.microsoft.com/office/drawing/2010/main" val="0"/>
+                        </a:ext>
+                      </a:extLst>
+                    </a:blip>
+                    <a:stretch>
+                      <a:fillRect/>
+                    </a:stretch>
+                  </pic:blipFill>
+                  <pic:spPr>
+                    <a:xfrm>
+                      <a:off x="0" y="0"/>
+                      <a:ext cx="5756910" cy="3162935"/>
+                    </a:xfrm>
+                    <a:prstGeom prst="rect">
+                      <a:avLst/>
+                    </a:prstGeom>
+                  </pic:spPr>
+                </pic:pic>
+              </a:graphicData>
+            </a:graphic>
+            <wp14:sizeRelH relativeFrom="page">
+              <wp14:pctWidth>0</wp14:pctWidth>
+            </wp14:sizeRelH>
+            <wp14:sizeRelV relativeFrom="page">
+              <wp14:pctHeight>0</wp14:pctHeight>
+            </wp14:sizeRelV>
+          </wp:anchor>
+        </w:drawing>
+      </w:r>
+    </w:p>
+    <w:p/>
+    <w:p/>
+    <w:p/>
+    <w:p/>
+    <w:p/>
+    <w:p/>
+    <w:p/>
+    <w:p/>
+    <w:p>
+      <w:pPr>
+        <w:spacing w:before="0" w:after="0"/>
+        <w:jc w:val="left"/>
+      </w:pPr>
+      <w:r>
+        <w:br w:type="page"/>
+      </w:r>
+    </w:p>
+    <w:p/>
     <w:sectPr>
-      <w:headerReference w:type="even" r:id="rId19"/>
-      <w:headerReference w:type="default" r:id="rId20"/>
-      <w:footerReference w:type="even" r:id="rId21"/>
-      <w:footerReference w:type="default" r:id="rId22"/>
-      <w:headerReference w:type="first" r:id="rId23"/>
-      <w:footerReference w:type="first" r:id="rId24"/>
+      <w:headerReference w:type="even" r:id="rId23"/>
+      <w:headerReference w:type="default" r:id="rId24"/>
+      <w:footerReference w:type="even" r:id="rId25"/>
+      <w:footerReference w:type="default" r:id="rId26"/>
+      <w:headerReference w:type="first" r:id="rId27"/>
+      <w:footerReference w:type="first" r:id="rId28"/>
       <w:pgSz w:w="11900" w:h="16840"/>
       <w:pgMar w:top="1417" w:right="1417" w:bottom="1417" w:left="1417" w:header="708" w:footer="708" w:gutter="0"/>
       <w:pgNumType w:start="1"/>

</xml_diff>